<commit_message>
Acabado diseño y pruebas de integración
</commit_message>
<xml_diff>
--- a/diseño.docx
+++ b/diseño.docx
@@ -281,8 +281,16 @@
               <w:rPr>
                 <w:lang w:val="es-ES"/>
               </w:rPr>
-              <w:t>Cantidad de sprints</w:t>
-            </w:r>
+              <w:t xml:space="preserve">Cantidad de </w:t>
+            </w:r>
+            <w:proofErr w:type="spellStart"/>
+            <w:r>
+              <w:rPr>
+                <w:lang w:val="es-ES"/>
+              </w:rPr>
+              <w:t>sprints</w:t>
+            </w:r>
+            <w:proofErr w:type="spellEnd"/>
           </w:p>
         </w:tc>
         <w:tc>
@@ -531,8 +539,16 @@
               <w:rPr>
                 <w:lang w:val="es-ES"/>
               </w:rPr>
-              <w:t>Cantidad de sprints</w:t>
-            </w:r>
+              <w:t xml:space="preserve">Cantidad de </w:t>
+            </w:r>
+            <w:proofErr w:type="spellStart"/>
+            <w:r>
+              <w:rPr>
+                <w:lang w:val="es-ES"/>
+              </w:rPr>
+              <w:t>sprints</w:t>
+            </w:r>
+            <w:proofErr w:type="spellEnd"/>
           </w:p>
         </w:tc>
         <w:tc>
@@ -1282,8 +1298,16 @@
               <w:rPr>
                 <w:lang w:val="es-ES"/>
               </w:rPr>
-              <w:t>Cantidad de sprints</w:t>
-            </w:r>
+              <w:t xml:space="preserve">Cantidad de </w:t>
+            </w:r>
+            <w:proofErr w:type="spellStart"/>
+            <w:r>
+              <w:rPr>
+                <w:lang w:val="es-ES"/>
+              </w:rPr>
+              <w:t>sprints</w:t>
+            </w:r>
+            <w:proofErr w:type="spellEnd"/>
           </w:p>
         </w:tc>
         <w:tc>
@@ -1523,8 +1547,16 @@
               <w:rPr>
                 <w:lang w:val="es-ES"/>
               </w:rPr>
-              <w:t>Cantidad de sprints</w:t>
-            </w:r>
+              <w:t xml:space="preserve">Cantidad de </w:t>
+            </w:r>
+            <w:proofErr w:type="spellStart"/>
+            <w:r>
+              <w:rPr>
+                <w:lang w:val="es-ES"/>
+              </w:rPr>
+              <w:t>sprints</w:t>
+            </w:r>
+            <w:proofErr w:type="spellEnd"/>
           </w:p>
         </w:tc>
         <w:tc>
@@ -1613,8 +1645,16 @@
               <w:rPr>
                 <w:lang w:val="es-ES"/>
               </w:rPr>
-              <w:t xml:space="preserve"> long</w:t>
-            </w:r>
+              <w:t xml:space="preserve"> </w:t>
+            </w:r>
+            <w:proofErr w:type="spellStart"/>
+            <w:r>
+              <w:rPr>
+                <w:lang w:val="es-ES"/>
+              </w:rPr>
+              <w:t>long</w:t>
+            </w:r>
+            <w:proofErr w:type="spellEnd"/>
           </w:p>
         </w:tc>
         <w:tc>
@@ -1971,8 +2011,16 @@
               <w:rPr>
                 <w:lang w:val="es-ES"/>
               </w:rPr>
-              <w:t>Números long</w:t>
-            </w:r>
+              <w:t xml:space="preserve">Números </w:t>
+            </w:r>
+            <w:proofErr w:type="spellStart"/>
+            <w:r>
+              <w:rPr>
+                <w:lang w:val="es-ES"/>
+              </w:rPr>
+              <w:t>long</w:t>
+            </w:r>
+            <w:proofErr w:type="spellEnd"/>
           </w:p>
         </w:tc>
         <w:tc>
@@ -2203,17 +2251,10 @@
                 <w:szCs w:val="24"/>
                 <w:lang w:val="es-ES"/>
               </w:rPr>
-              <w:t>Cantidad de sprints</w:t>
-            </w:r>
-          </w:p>
-        </w:tc>
-        <w:tc>
-          <w:tcPr>
-            <w:tcW w:w="1745" w:type="dxa"/>
-          </w:tcPr>
-          <w:p>
-            <w:pPr>
-              <w:jc w:val="center"/>
+              <w:t xml:space="preserve">Cantidad de </w:t>
+            </w:r>
+            <w:proofErr w:type="spellStart"/>
+            <w:r>
               <w:rPr>
                 <w:b/>
                 <w:bCs/>
@@ -2221,8 +2262,18 @@
                 <w:szCs w:val="24"/>
                 <w:lang w:val="es-ES"/>
               </w:rPr>
-            </w:pPr>
-            <w:r>
+              <w:t>sprints</w:t>
+            </w:r>
+            <w:proofErr w:type="spellEnd"/>
+          </w:p>
+        </w:tc>
+        <w:tc>
+          <w:tcPr>
+            <w:tcW w:w="1745" w:type="dxa"/>
+          </w:tcPr>
+          <w:p>
+            <w:pPr>
+              <w:jc w:val="center"/>
               <w:rPr>
                 <w:b/>
                 <w:bCs/>
@@ -2230,6 +2281,15 @@
                 <w:szCs w:val="24"/>
                 <w:lang w:val="es-ES"/>
               </w:rPr>
+            </w:pPr>
+            <w:r>
+              <w:rPr>
+                <w:b/>
+                <w:bCs/>
+                <w:sz w:val="24"/>
+                <w:szCs w:val="24"/>
+                <w:lang w:val="es-ES"/>
+              </w:rPr>
               <w:t>Resultado</w:t>
             </w:r>
           </w:p>
@@ -2289,7 +2349,7 @@
               <w:rPr>
                 <w:lang w:val="es-ES"/>
               </w:rPr>
-              <w:t>5</w:t>
+              <w:t>1</w:t>
             </w:r>
           </w:p>
         </w:tc>
@@ -2483,7 +2543,7 @@
               <w:rPr>
                 <w:lang w:val="es-ES"/>
               </w:rPr>
-              <w:t>-5</w:t>
+              <w:t>0</w:t>
             </w:r>
           </w:p>
         </w:tc>
@@ -2502,7 +2562,7 @@
               <w:rPr>
                 <w:lang w:val="es-ES"/>
               </w:rPr>
-              <w:t>5</w:t>
+              <w:t>1</w:t>
             </w:r>
           </w:p>
         </w:tc>
@@ -2656,21 +2716,9 @@
                 <w:szCs w:val="24"/>
                 <w:lang w:val="es-ES"/>
               </w:rPr>
-              <w:t>Cantidad de sprints</w:t>
-            </w:r>
-          </w:p>
-        </w:tc>
-        <w:tc>
-          <w:tcPr>
-            <w:tcW w:w="1745" w:type="dxa"/>
-          </w:tcPr>
-          <w:p>
-            <w:pPr>
-              <w:jc w:val="center"/>
-              <w:rPr>
-                <w:lang w:val="es-ES"/>
-              </w:rPr>
-            </w:pPr>
+              <w:t xml:space="preserve">Cantidad de </w:t>
+            </w:r>
+            <w:proofErr w:type="spellStart"/>
             <w:r>
               <w:rPr>
                 <w:b/>
@@ -2679,6 +2727,30 @@
                 <w:szCs w:val="24"/>
                 <w:lang w:val="es-ES"/>
               </w:rPr>
+              <w:t>sprints</w:t>
+            </w:r>
+            <w:proofErr w:type="spellEnd"/>
+          </w:p>
+        </w:tc>
+        <w:tc>
+          <w:tcPr>
+            <w:tcW w:w="1745" w:type="dxa"/>
+          </w:tcPr>
+          <w:p>
+            <w:pPr>
+              <w:jc w:val="center"/>
+              <w:rPr>
+                <w:lang w:val="es-ES"/>
+              </w:rPr>
+            </w:pPr>
+            <w:r>
+              <w:rPr>
+                <w:b/>
+                <w:bCs/>
+                <w:sz w:val="24"/>
+                <w:szCs w:val="24"/>
+                <w:lang w:val="es-ES"/>
+              </w:rPr>
               <w:t>Resultado</w:t>
             </w:r>
           </w:p>
@@ -2738,7 +2810,7 @@
               <w:rPr>
                 <w:lang w:val="es-ES"/>
               </w:rPr>
-              <w:t>5</w:t>
+              <w:t>1</w:t>
             </w:r>
           </w:p>
         </w:tc>
@@ -2854,7 +2926,7 @@
               <w:rPr>
                 <w:lang w:val="es-ES"/>
               </w:rPr>
-              <w:t>-2</w:t>
+              <w:t>0</w:t>
             </w:r>
           </w:p>
         </w:tc>
@@ -2951,7 +3023,7 @@
               <w:rPr>
                 <w:lang w:val="es-ES"/>
               </w:rPr>
-              <w:t>5</w:t>
+              <w:t>1</w:t>
             </w:r>
           </w:p>
         </w:tc>
@@ -3124,17 +3196,10 @@
                 <w:szCs w:val="24"/>
                 <w:lang w:val="es-ES"/>
               </w:rPr>
-              <w:t>Cantidad de sprints</w:t>
-            </w:r>
-          </w:p>
-        </w:tc>
-        <w:tc>
-          <w:tcPr>
-            <w:tcW w:w="1096" w:type="dxa"/>
-          </w:tcPr>
-          <w:p>
-            <w:pPr>
-              <w:jc w:val="center"/>
+              <w:t xml:space="preserve">Cantidad de </w:t>
+            </w:r>
+            <w:proofErr w:type="spellStart"/>
+            <w:r>
               <w:rPr>
                 <w:b/>
                 <w:bCs/>
@@ -3142,8 +3207,18 @@
                 <w:szCs w:val="24"/>
                 <w:lang w:val="es-ES"/>
               </w:rPr>
-            </w:pPr>
-            <w:r>
+              <w:t>sprints</w:t>
+            </w:r>
+            <w:proofErr w:type="spellEnd"/>
+          </w:p>
+        </w:tc>
+        <w:tc>
+          <w:tcPr>
+            <w:tcW w:w="1096" w:type="dxa"/>
+          </w:tcPr>
+          <w:p>
+            <w:pPr>
+              <w:jc w:val="center"/>
               <w:rPr>
                 <w:b/>
                 <w:bCs/>
@@ -3151,20 +3226,6 @@
                 <w:szCs w:val="24"/>
                 <w:lang w:val="es-ES"/>
               </w:rPr>
-              <w:t>Tema</w:t>
-            </w:r>
-          </w:p>
-        </w:tc>
-        <w:tc>
-          <w:tcPr>
-            <w:tcW w:w="1395" w:type="dxa"/>
-          </w:tcPr>
-          <w:p>
-            <w:pPr>
-              <w:jc w:val="center"/>
-              <w:rPr>
-                <w:lang w:val="es-ES"/>
-              </w:rPr>
             </w:pPr>
             <w:r>
               <w:rPr>
@@ -3174,6 +3235,29 @@
                 <w:szCs w:val="24"/>
                 <w:lang w:val="es-ES"/>
               </w:rPr>
+              <w:t>Tema</w:t>
+            </w:r>
+          </w:p>
+        </w:tc>
+        <w:tc>
+          <w:tcPr>
+            <w:tcW w:w="1395" w:type="dxa"/>
+          </w:tcPr>
+          <w:p>
+            <w:pPr>
+              <w:jc w:val="center"/>
+              <w:rPr>
+                <w:lang w:val="es-ES"/>
+              </w:rPr>
+            </w:pPr>
+            <w:r>
+              <w:rPr>
+                <w:b/>
+                <w:bCs/>
+                <w:sz w:val="24"/>
+                <w:szCs w:val="24"/>
+                <w:lang w:val="es-ES"/>
+              </w:rPr>
               <w:t>Resultado</w:t>
             </w:r>
           </w:p>
@@ -3388,7 +3472,7 @@
               <w:rPr>
                 <w:lang w:val="es-ES"/>
               </w:rPr>
-              <w:t>-1</w:t>
+              <w:t>0</w:t>
             </w:r>
           </w:p>
         </w:tc>
@@ -3601,7 +3685,7 @@
               <w:rPr>
                 <w:lang w:val="es-ES"/>
               </w:rPr>
-              <w:t>3</w:t>
+              <w:t>1</w:t>
             </w:r>
           </w:p>
         </w:tc>
@@ -3783,21 +3867,9 @@
                 <w:szCs w:val="24"/>
                 <w:lang w:val="es-ES"/>
               </w:rPr>
-              <w:t>Cantidad de sprints</w:t>
-            </w:r>
-          </w:p>
-        </w:tc>
-        <w:tc>
-          <w:tcPr>
-            <w:tcW w:w="1087" w:type="dxa"/>
-          </w:tcPr>
-          <w:p>
-            <w:pPr>
-              <w:jc w:val="center"/>
-              <w:rPr>
-                <w:lang w:val="es-ES"/>
-              </w:rPr>
-            </w:pPr>
+              <w:t xml:space="preserve">Cantidad de </w:t>
+            </w:r>
+            <w:proofErr w:type="spellStart"/>
             <w:r>
               <w:rPr>
                 <w:b/>
@@ -3806,13 +3878,14 @@
                 <w:szCs w:val="24"/>
                 <w:lang w:val="es-ES"/>
               </w:rPr>
-              <w:t>Tema</w:t>
-            </w:r>
-          </w:p>
-        </w:tc>
-        <w:tc>
-          <w:tcPr>
-            <w:tcW w:w="1390" w:type="dxa"/>
+              <w:t>sprints</w:t>
+            </w:r>
+            <w:proofErr w:type="spellEnd"/>
+          </w:p>
+        </w:tc>
+        <w:tc>
+          <w:tcPr>
+            <w:tcW w:w="1087" w:type="dxa"/>
           </w:tcPr>
           <w:p>
             <w:pPr>
@@ -3829,6 +3902,29 @@
                 <w:szCs w:val="24"/>
                 <w:lang w:val="es-ES"/>
               </w:rPr>
+              <w:t>Tema</w:t>
+            </w:r>
+          </w:p>
+        </w:tc>
+        <w:tc>
+          <w:tcPr>
+            <w:tcW w:w="1390" w:type="dxa"/>
+          </w:tcPr>
+          <w:p>
+            <w:pPr>
+              <w:jc w:val="center"/>
+              <w:rPr>
+                <w:lang w:val="es-ES"/>
+              </w:rPr>
+            </w:pPr>
+            <w:r>
+              <w:rPr>
+                <w:b/>
+                <w:bCs/>
+                <w:sz w:val="24"/>
+                <w:szCs w:val="24"/>
+                <w:lang w:val="es-ES"/>
+              </w:rPr>
               <w:t>Resultado</w:t>
             </w:r>
           </w:p>
@@ -3888,7 +3984,7 @@
               <w:rPr>
                 <w:lang w:val="es-ES"/>
               </w:rPr>
-              <w:t>5</w:t>
+              <w:t>1</w:t>
             </w:r>
           </w:p>
         </w:tc>
@@ -3907,7 +4003,7 @@
               <w:rPr>
                 <w:lang w:val="es-ES"/>
               </w:rPr>
-              <w:t>4</w:t>
+              <w:t>1</w:t>
             </w:r>
           </w:p>
         </w:tc>
@@ -4042,7 +4138,7 @@
               <w:rPr>
                 <w:lang w:val="es-ES"/>
               </w:rPr>
-              <w:t>-1</w:t>
+              <w:t>0</w:t>
             </w:r>
           </w:p>
         </w:tc>
@@ -4139,7 +4235,7 @@
               <w:rPr>
                 <w:lang w:val="es-ES"/>
               </w:rPr>
-              <w:t>-1</w:t>
+              <w:t>0</w:t>
             </w:r>
           </w:p>
         </w:tc>
@@ -4236,7 +4332,7 @@
               <w:rPr>
                 <w:lang w:val="es-ES"/>
               </w:rPr>
-              <w:t>-2</w:t>
+              <w:t>0</w:t>
             </w:r>
           </w:p>
         </w:tc>
@@ -4255,7 +4351,7 @@
               <w:rPr>
                 <w:lang w:val="es-ES"/>
               </w:rPr>
-              <w:t>3</w:t>
+              <w:t>1</w:t>
             </w:r>
           </w:p>
         </w:tc>
@@ -5195,7 +5291,7 @@
               <w:rPr>
                 <w:lang w:val="es-ES"/>
               </w:rPr>
-              <w:t>-1</w:t>
+              <w:t>0</w:t>
             </w:r>
           </w:p>
         </w:tc>
@@ -5261,13 +5357,13 @@
         <w:tblLook w:val="04A0" w:firstRow="1" w:lastRow="0" w:firstColumn="1" w:lastColumn="0" w:noHBand="0" w:noVBand="1"/>
       </w:tblPr>
       <w:tblGrid>
-        <w:gridCol w:w="821"/>
-        <w:gridCol w:w="1472"/>
-        <w:gridCol w:w="1025"/>
-        <w:gridCol w:w="765"/>
-        <w:gridCol w:w="1061"/>
-        <w:gridCol w:w="782"/>
-        <w:gridCol w:w="1462"/>
+        <w:gridCol w:w="675"/>
+        <w:gridCol w:w="1444"/>
+        <w:gridCol w:w="916"/>
+        <w:gridCol w:w="753"/>
+        <w:gridCol w:w="1042"/>
+        <w:gridCol w:w="1365"/>
+        <w:gridCol w:w="1193"/>
       </w:tblGrid>
       <w:tr>
         <w:tc>
@@ -5396,6 +5492,16 @@
                 <w:bCs/>
                 <w:lang w:val="es-ES"/>
               </w:rPr>
+              <w:t xml:space="preserve">Identificador de </w:t>
+            </w:r>
+            <w:bookmarkStart w:id="0" w:name="_GoBack"/>
+            <w:bookmarkEnd w:id="0"/>
+            <w:r>
+              <w:rPr>
+                <w:b/>
+                <w:bCs/>
+                <w:lang w:val="es-ES"/>
+              </w:rPr>
               <w:t>Juego</w:t>
             </w:r>
           </w:p>
@@ -5478,7 +5584,7 @@
               <w:rPr>
                 <w:lang w:val="es-ES"/>
               </w:rPr>
-              <w:t>2</w:t>
+              <w:t>1</w:t>
             </w:r>
           </w:p>
         </w:tc>
@@ -5497,7 +5603,7 @@
               <w:rPr>
                 <w:lang w:val="es-ES"/>
               </w:rPr>
-              <w:t>2</w:t>
+              <w:t>1</w:t>
             </w:r>
           </w:p>
         </w:tc>
@@ -5613,7 +5719,7 @@
               <w:rPr>
                 <w:lang w:val="es-ES"/>
               </w:rPr>
-              <w:t>-2</w:t>
+              <w:t>0</w:t>
             </w:r>
           </w:p>
         </w:tc>
@@ -5767,7 +5873,7 @@
               <w:rPr>
                 <w:lang w:val="es-ES"/>
               </w:rPr>
-              <w:t>-2</w:t>
+              <w:t>0</w:t>
             </w:r>
           </w:p>
         </w:tc>
@@ -5921,7 +6027,7 @@
               <w:rPr>
                 <w:lang w:val="es-ES"/>
               </w:rPr>
-              <w:t>-2</w:t>
+              <w:t>0</w:t>
             </w:r>
           </w:p>
         </w:tc>
@@ -5982,8 +6088,6 @@
               </w:rPr>
               <w:t>24</w:t>
             </w:r>
-            <w:bookmarkStart w:id="0" w:name="_GoBack"/>
-            <w:bookmarkEnd w:id="0"/>
           </w:p>
         </w:tc>
         <w:tc>
@@ -6077,7 +6181,7 @@
               <w:rPr>
                 <w:lang w:val="es-ES"/>
               </w:rPr>
-              <w:t>-1</w:t>
+              <w:t>0</w:t>
             </w:r>
           </w:p>
         </w:tc>

</xml_diff>